<commit_message>
sua lai bt tuan 5
</commit_message>
<xml_diff>
--- a/src/Homework05/LeAnhVu_20200673/Báo cáo tuần 5.docx
+++ b/src/Homework05/LeAnhVu_20200673/Báo cáo tuần 5.docx
@@ -9,111 +9,22 @@
           <w:bCs/>
         </w:rPr>
       </w:pPr>
-      <w:proofErr w:type="spellStart"/>
       <w:r>
         <w:rPr>
           <w:b/>
           <w:bCs/>
         </w:rPr>
-        <w:t>Biểu</w:t>
+        <w:t xml:space="preserve">Biểu đồ trình tự import thông tin chấm </w:t>
       </w:r>
-      <w:proofErr w:type="spellEnd"/>
+      <w:proofErr w:type="gramStart"/>
       <w:r>
         <w:rPr>
           <w:b/>
           <w:bCs/>
         </w:rPr>
-        <w:t xml:space="preserve"> </w:t>
-      </w:r>
-      <w:proofErr w:type="spellStart"/>
-      <w:r>
-        <w:rPr>
-          <w:b/>
-          <w:bCs/>
-        </w:rPr>
-        <w:t>đồ</w:t>
-      </w:r>
-      <w:proofErr w:type="spellEnd"/>
-      <w:r>
-        <w:rPr>
-          <w:b/>
-          <w:bCs/>
-        </w:rPr>
-        <w:t xml:space="preserve"> </w:t>
-      </w:r>
-      <w:proofErr w:type="spellStart"/>
-      <w:r>
-        <w:rPr>
-          <w:b/>
-          <w:bCs/>
-        </w:rPr>
-        <w:t>trình</w:t>
-      </w:r>
-      <w:proofErr w:type="spellEnd"/>
-      <w:r>
-        <w:rPr>
-          <w:b/>
-          <w:bCs/>
-        </w:rPr>
-        <w:t xml:space="preserve"> </w:t>
-      </w:r>
-      <w:proofErr w:type="spellStart"/>
-      <w:r>
-        <w:rPr>
-          <w:b/>
-          <w:bCs/>
-        </w:rPr>
-        <w:t>tự</w:t>
-      </w:r>
-      <w:proofErr w:type="spellEnd"/>
-      <w:r>
-        <w:rPr>
-          <w:b/>
-          <w:bCs/>
-        </w:rPr>
-        <w:t xml:space="preserve"> import </w:t>
-      </w:r>
-      <w:proofErr w:type="spellStart"/>
-      <w:r>
-        <w:rPr>
-          <w:b/>
-          <w:bCs/>
-        </w:rPr>
-        <w:t>thông</w:t>
-      </w:r>
-      <w:proofErr w:type="spellEnd"/>
-      <w:r>
-        <w:rPr>
-          <w:b/>
-          <w:bCs/>
-        </w:rPr>
-        <w:t xml:space="preserve"> tin </w:t>
-      </w:r>
-      <w:proofErr w:type="spellStart"/>
-      <w:r>
-        <w:rPr>
-          <w:b/>
-          <w:bCs/>
-        </w:rPr>
-        <w:t>chấm</w:t>
-      </w:r>
-      <w:proofErr w:type="spellEnd"/>
-      <w:r>
-        <w:rPr>
-          <w:b/>
-          <w:bCs/>
-        </w:rPr>
-        <w:t xml:space="preserve"> </w:t>
-      </w:r>
-      <w:proofErr w:type="spellStart"/>
-      <w:r>
-        <w:rPr>
-          <w:b/>
-          <w:bCs/>
-        </w:rPr>
         <w:t>công</w:t>
       </w:r>
-      <w:proofErr w:type="spellEnd"/>
+      <w:proofErr w:type="gramEnd"/>
     </w:p>
     <w:p>
       <w:r>
@@ -121,10 +32,10 @@
           <w:noProof/>
         </w:rPr>
         <w:drawing>
-          <wp:inline distT="0" distB="0" distL="0" distR="0" wp14:anchorId="1CA08335" wp14:editId="6FA7C716">
-            <wp:extent cx="5943600" cy="6531610"/>
-            <wp:effectExtent l="0" t="0" r="0" b="2540"/>
-            <wp:docPr id="1202223780" name="Hình ảnh 1" descr="Ảnh có chứa văn bản, biểu đồ, Song song, Kế hoạch&#10;&#10;Mô tả được tạo tự động"/>
+          <wp:inline distT="0" distB="0" distL="0" distR="0" wp14:anchorId="7DF97508" wp14:editId="32D1AD06">
+            <wp:extent cx="5943600" cy="6457950"/>
+            <wp:effectExtent l="0" t="0" r="0" b="0"/>
+            <wp:docPr id="1556493372" name="Hình ảnh 1" descr="Ảnh có chứa văn bản, biểu đồ, Song song, hàng&#10;&#10;Mô tả được tạo tự động"/>
             <wp:cNvGraphicFramePr>
               <a:graphicFrameLocks xmlns:a="http://schemas.openxmlformats.org/drawingml/2006/main" noChangeAspect="1"/>
             </wp:cNvGraphicFramePr>
@@ -132,11 +43,11 @@
               <a:graphicData uri="http://schemas.openxmlformats.org/drawingml/2006/picture">
                 <pic:pic xmlns:pic="http://schemas.openxmlformats.org/drawingml/2006/picture">
                   <pic:nvPicPr>
-                    <pic:cNvPr id="1202223780" name="Hình ảnh 1" descr="Ảnh có chứa văn bản, biểu đồ, Song song, Kế hoạch&#10;&#10;Mô tả được tạo tự động"/>
+                    <pic:cNvPr id="1556493372" name="Hình ảnh 1" descr="Ảnh có chứa văn bản, biểu đồ, Song song, hàng&#10;&#10;Mô tả được tạo tự động"/>
                     <pic:cNvPicPr/>
                   </pic:nvPicPr>
                   <pic:blipFill>
-                    <a:blip r:embed="rId4" cstate="print">
+                    <a:blip r:embed="rId4">
                       <a:extLst>
                         <a:ext uri="{28A0092B-C50C-407E-A947-70E740481C1C}">
                           <a14:useLocalDpi xmlns:a14="http://schemas.microsoft.com/office/drawing/2010/main" val="0"/>
@@ -150,7 +61,7 @@
                   <pic:spPr>
                     <a:xfrm>
                       <a:off x="0" y="0"/>
-                      <a:ext cx="5943600" cy="6531610"/>
+                      <a:ext cx="5943600" cy="6457950"/>
                     </a:xfrm>
                     <a:prstGeom prst="rect">
                       <a:avLst/>
@@ -202,59 +113,25 @@
           <w:bCs/>
         </w:rPr>
       </w:pPr>
-      <w:proofErr w:type="spellStart"/>
       <w:r>
         <w:rPr>
           <w:b/>
           <w:bCs/>
         </w:rPr>
-        <w:lastRenderedPageBreak/>
-        <w:t>Biểu</w:t>
+        <w:t>Biểu đồ lớp</w:t>
       </w:r>
-      <w:proofErr w:type="spellEnd"/>
-      <w:r>
-        <w:rPr>
-          <w:b/>
-          <w:bCs/>
-        </w:rPr>
-        <w:t xml:space="preserve"> </w:t>
-      </w:r>
-      <w:proofErr w:type="spellStart"/>
-      <w:r>
-        <w:rPr>
-          <w:b/>
-          <w:bCs/>
-        </w:rPr>
-        <w:t>đồ</w:t>
-      </w:r>
-      <w:proofErr w:type="spellEnd"/>
-      <w:r>
-        <w:rPr>
-          <w:b/>
-          <w:bCs/>
-        </w:rPr>
-        <w:t xml:space="preserve"> </w:t>
-      </w:r>
-      <w:proofErr w:type="spellStart"/>
-      <w:r>
-        <w:rPr>
-          <w:b/>
-          <w:bCs/>
-        </w:rPr>
-        <w:t>lớp</w:t>
-      </w:r>
-      <w:proofErr w:type="spellEnd"/>
     </w:p>
     <w:p>
       <w:r>
         <w:rPr>
           <w:noProof/>
         </w:rPr>
+        <w:lastRenderedPageBreak/>
         <w:drawing>
-          <wp:inline distT="0" distB="0" distL="0" distR="0" wp14:anchorId="38D1A0D8" wp14:editId="7D737485">
-            <wp:extent cx="5943600" cy="5154930"/>
-            <wp:effectExtent l="0" t="0" r="0" b="7620"/>
-            <wp:docPr id="406530828" name="Hình ảnh 1" descr="Ảnh có chứa văn bản, ảnh chụp màn hình, Phông chữ, Song song&#10;&#10;Mô tả được tạo tự động"/>
+          <wp:inline distT="0" distB="0" distL="0" distR="0" wp14:anchorId="6AE797B5" wp14:editId="27BFC6F5">
+            <wp:extent cx="5943600" cy="2909570"/>
+            <wp:effectExtent l="0" t="0" r="0" b="5080"/>
+            <wp:docPr id="1572502481" name="Picture 1" descr="Ảnh có chứa văn bản, Phông chữ, Giấy nhớ, ảnh chụp màn hình&#10;&#10;Mô tả được tạo tự động"/>
             <wp:cNvGraphicFramePr>
               <a:graphicFrameLocks xmlns:a="http://schemas.openxmlformats.org/drawingml/2006/main" noChangeAspect="1"/>
             </wp:cNvGraphicFramePr>
@@ -262,29 +139,36 @@
               <a:graphicData uri="http://schemas.openxmlformats.org/drawingml/2006/picture">
                 <pic:pic xmlns:pic="http://schemas.openxmlformats.org/drawingml/2006/picture">
                   <pic:nvPicPr>
-                    <pic:cNvPr id="406530828" name="Hình ảnh 1" descr="Ảnh có chứa văn bản, ảnh chụp màn hình, Phông chữ, Song song&#10;&#10;Mô tả được tạo tự động"/>
-                    <pic:cNvPicPr/>
+                    <pic:cNvPr id="1572502481" name="Picture 1" descr="Ảnh có chứa văn bản, Phông chữ, Giấy nhớ, ảnh chụp màn hình&#10;&#10;Mô tả được tạo tự động"/>
+                    <pic:cNvPicPr>
+                      <a:picLocks noChangeAspect="1" noChangeArrowheads="1"/>
+                    </pic:cNvPicPr>
                   </pic:nvPicPr>
                   <pic:blipFill>
-                    <a:blip r:embed="rId5">
+                    <a:blip r:embed="rId5" cstate="print">
                       <a:extLst>
                         <a:ext uri="{28A0092B-C50C-407E-A947-70E740481C1C}">
                           <a14:useLocalDpi xmlns:a14="http://schemas.microsoft.com/office/drawing/2010/main" val="0"/>
                         </a:ext>
                       </a:extLst>
                     </a:blip>
+                    <a:srcRect/>
                     <a:stretch>
                       <a:fillRect/>
                     </a:stretch>
                   </pic:blipFill>
-                  <pic:spPr>
+                  <pic:spPr bwMode="auto">
                     <a:xfrm>
                       <a:off x="0" y="0"/>
-                      <a:ext cx="5943600" cy="5154930"/>
+                      <a:ext cx="5943600" cy="2909570"/>
                     </a:xfrm>
                     <a:prstGeom prst="rect">
                       <a:avLst/>
                     </a:prstGeom>
+                    <a:noFill/>
+                    <a:ln>
+                      <a:noFill/>
+                    </a:ln>
                   </pic:spPr>
                 </pic:pic>
               </a:graphicData>

</xml_diff>